<commit_message>
fertiiiig :D user acceptance
</commit_message>
<xml_diff>
--- a/Qualitätssicherung (u. a. Tests)/User Acceptence Testvorlagen/User Acceptance - Termin und Kassenfunktion.docx
+++ b/Qualitätssicherung (u. a. Tests)/User Acceptence Testvorlagen/User Acceptance - Termin und Kassenfunktion.docx
@@ -2072,7 +2072,6 @@
           </mc:Fallback>
         </mc:AlternateContent>
       </w:r>
-      <w:bookmarkStart w:id="0" w:name="_GoBack"/>
       <w:r>
         <w:rPr>
           <w:noProof/>
@@ -2113,7 +2112,336 @@
           </wp:inline>
         </w:drawing>
       </w:r>
+    </w:p>
+    <w:p>
+      <w:pPr>
+        <w:pStyle w:val="Listenabsatz"/>
+        <w:numPr>
+          <w:ilvl w:val="0"/>
+          <w:numId w:val="2"/>
+        </w:numPr>
+      </w:pPr>
+      <w:r>
+        <w:t>Es erscheint nun die aktuelle Tagesliste. Wählen sie den angelegten Kunden aus.</w:t>
+      </w:r>
+    </w:p>
+    <w:p>
+      <w:r>
+        <w:rPr>
+          <w:noProof/>
+        </w:rPr>
+        <w:drawing>
+          <wp:inline distT="0" distB="0" distL="0" distR="0" wp14:anchorId="73FFDFE4" wp14:editId="467C0B9F">
+            <wp:extent cx="5760720" cy="3239135"/>
+            <wp:effectExtent l="0" t="0" r="0" b="0"/>
+            <wp:docPr id="5" name="Grafik 5"/>
+            <wp:cNvGraphicFramePr>
+              <a:graphicFrameLocks xmlns:a="http://schemas.openxmlformats.org/drawingml/2006/main" noChangeAspect="1"/>
+            </wp:cNvGraphicFramePr>
+            <a:graphic xmlns:a="http://schemas.openxmlformats.org/drawingml/2006/main">
+              <a:graphicData uri="http://schemas.openxmlformats.org/drawingml/2006/picture">
+                <pic:pic xmlns:pic="http://schemas.openxmlformats.org/drawingml/2006/picture">
+                  <pic:nvPicPr>
+                    <pic:cNvPr id="1" name=""/>
+                    <pic:cNvPicPr/>
+                  </pic:nvPicPr>
+                  <pic:blipFill>
+                    <a:blip r:embed="rId13"/>
+                    <a:stretch>
+                      <a:fillRect/>
+                    </a:stretch>
+                  </pic:blipFill>
+                  <pic:spPr>
+                    <a:xfrm>
+                      <a:off x="0" y="0"/>
+                      <a:ext cx="5760720" cy="3239135"/>
+                    </a:xfrm>
+                    <a:prstGeom prst="rect">
+                      <a:avLst/>
+                    </a:prstGeom>
+                  </pic:spPr>
+                </pic:pic>
+              </a:graphicData>
+            </a:graphic>
+          </wp:inline>
+        </w:drawing>
+      </w:r>
+    </w:p>
+    <w:p>
+      <w:pPr>
+        <w:pStyle w:val="Listenabsatz"/>
+        <w:numPr>
+          <w:ilvl w:val="0"/>
+          <w:numId w:val="2"/>
+        </w:numPr>
+      </w:pPr>
+      <w:r>
+        <w:t>Mit einem Doppelklick gelangen sie zur Kassenfunktion.</w:t>
+      </w:r>
+    </w:p>
+    <w:p>
+      <w:r>
+        <w:rPr>
+          <w:noProof/>
+        </w:rPr>
+        <w:lastRenderedPageBreak/>
+        <mc:AlternateContent>
+          <mc:Choice Requires="wps">
+            <w:drawing>
+              <wp:anchor distT="0" distB="0" distL="114300" distR="114300" simplePos="0" relativeHeight="251706368" behindDoc="0" locked="0" layoutInCell="1" allowOverlap="1" wp14:anchorId="69940EC8" wp14:editId="7007FCE0">
+                <wp:simplePos x="0" y="0"/>
+                <wp:positionH relativeFrom="column">
+                  <wp:posOffset>4281805</wp:posOffset>
+                </wp:positionH>
+                <wp:positionV relativeFrom="paragraph">
+                  <wp:posOffset>2062480</wp:posOffset>
+                </wp:positionV>
+                <wp:extent cx="419100" cy="619125"/>
+                <wp:effectExtent l="38100" t="38100" r="19050" b="28575"/>
+                <wp:wrapNone/>
+                <wp:docPr id="35" name="Gerade Verbindung mit Pfeil 35"/>
+                <wp:cNvGraphicFramePr/>
+                <a:graphic xmlns:a="http://schemas.openxmlformats.org/drawingml/2006/main">
+                  <a:graphicData uri="http://schemas.microsoft.com/office/word/2010/wordprocessingShape">
+                    <wps:wsp>
+                      <wps:cNvCnPr/>
+                      <wps:spPr>
+                        <a:xfrm flipH="1" flipV="1">
+                          <a:off x="0" y="0"/>
+                          <a:ext cx="419100" cy="619125"/>
+                        </a:xfrm>
+                        <a:prstGeom prst="straightConnector1">
+                          <a:avLst/>
+                        </a:prstGeom>
+                        <a:noFill/>
+                        <a:ln w="25400" cap="flat" cmpd="sng" algn="ctr">
+                          <a:solidFill>
+                            <a:srgbClr val="FF0000"/>
+                          </a:solidFill>
+                          <a:prstDash val="solid"/>
+                          <a:miter lim="800000"/>
+                          <a:tailEnd type="triangle"/>
+                        </a:ln>
+                        <a:effectLst/>
+                      </wps:spPr>
+                      <wps:bodyPr/>
+                    </wps:wsp>
+                  </a:graphicData>
+                </a:graphic>
+                <wp14:sizeRelH relativeFrom="margin">
+                  <wp14:pctWidth>0</wp14:pctWidth>
+                </wp14:sizeRelH>
+                <wp14:sizeRelV relativeFrom="margin">
+                  <wp14:pctHeight>0</wp14:pctHeight>
+                </wp14:sizeRelV>
+              </wp:anchor>
+            </w:drawing>
+          </mc:Choice>
+          <mc:Fallback>
+            <w:pict>
+              <v:shapetype w14:anchorId="481329C3" id="_x0000_t32" coordsize="21600,21600" o:spt="32" o:oned="t" path="m,l21600,21600e" filled="f">
+                <v:path arrowok="t" fillok="f" o:connecttype="none"/>
+                <o:lock v:ext="edit" shapetype="t"/>
+              </v:shapetype>
+              <v:shape id="Gerade Verbindung mit Pfeil 35" o:spid="_x0000_s1026" type="#_x0000_t32" style="position:absolute;margin-left:337.15pt;margin-top:162.4pt;width:33pt;height:48.75pt;flip:x y;z-index:251706368;visibility:visible;mso-wrap-style:square;mso-width-percent:0;mso-height-percent:0;mso-wrap-distance-left:9pt;mso-wrap-distance-top:0;mso-wrap-distance-right:9pt;mso-wrap-distance-bottom:0;mso-position-horizontal:absolute;mso-position-horizontal-relative:text;mso-position-vertical:absolute;mso-position-vertical-relative:text;mso-width-percent:0;mso-height-percent:0;mso-width-relative:margin;mso-height-relative:margin" o:gfxdata="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" strokecolor="red" strokeweight="2pt">
+                <v:stroke endarrow="block" joinstyle="miter"/>
+              </v:shape>
+            </w:pict>
+          </mc:Fallback>
+        </mc:AlternateContent>
+      </w:r>
+      <w:r>
+        <w:rPr>
+          <w:noProof/>
+        </w:rPr>
+        <mc:AlternateContent>
+          <mc:Choice Requires="wps">
+            <w:drawing>
+              <wp:anchor distT="0" distB="0" distL="114300" distR="114300" simplePos="0" relativeHeight="251708416" behindDoc="0" locked="0" layoutInCell="1" allowOverlap="1" wp14:anchorId="47C54660" wp14:editId="7629AB63">
+                <wp:simplePos x="0" y="0"/>
+                <wp:positionH relativeFrom="column">
+                  <wp:posOffset>2567304</wp:posOffset>
+                </wp:positionH>
+                <wp:positionV relativeFrom="paragraph">
+                  <wp:posOffset>2091055</wp:posOffset>
+                </wp:positionV>
+                <wp:extent cx="714375" cy="742950"/>
+                <wp:effectExtent l="0" t="38100" r="47625" b="19050"/>
+                <wp:wrapNone/>
+                <wp:docPr id="36" name="Gerade Verbindung mit Pfeil 36"/>
+                <wp:cNvGraphicFramePr/>
+                <a:graphic xmlns:a="http://schemas.openxmlformats.org/drawingml/2006/main">
+                  <a:graphicData uri="http://schemas.microsoft.com/office/word/2010/wordprocessingShape">
+                    <wps:wsp>
+                      <wps:cNvCnPr/>
+                      <wps:spPr>
+                        <a:xfrm flipV="1">
+                          <a:off x="0" y="0"/>
+                          <a:ext cx="714375" cy="742950"/>
+                        </a:xfrm>
+                        <a:prstGeom prst="straightConnector1">
+                          <a:avLst/>
+                        </a:prstGeom>
+                        <a:noFill/>
+                        <a:ln w="25400" cap="flat" cmpd="sng" algn="ctr">
+                          <a:solidFill>
+                            <a:srgbClr val="FF0000"/>
+                          </a:solidFill>
+                          <a:prstDash val="solid"/>
+                          <a:miter lim="800000"/>
+                          <a:tailEnd type="triangle"/>
+                        </a:ln>
+                        <a:effectLst/>
+                      </wps:spPr>
+                      <wps:bodyPr/>
+                    </wps:wsp>
+                  </a:graphicData>
+                </a:graphic>
+                <wp14:sizeRelH relativeFrom="margin">
+                  <wp14:pctWidth>0</wp14:pctWidth>
+                </wp14:sizeRelH>
+                <wp14:sizeRelV relativeFrom="margin">
+                  <wp14:pctHeight>0</wp14:pctHeight>
+                </wp14:sizeRelV>
+              </wp:anchor>
+            </w:drawing>
+          </mc:Choice>
+          <mc:Fallback>
+            <w:pict>
+              <v:shape w14:anchorId="7F9872ED" id="Gerade Verbindung mit Pfeil 36" o:spid="_x0000_s1026" type="#_x0000_t32" style="position:absolute;margin-left:202.15pt;margin-top:164.65pt;width:56.25pt;height:58.5pt;flip:y;z-index:251708416;visibility:visible;mso-wrap-style:square;mso-width-percent:0;mso-height-percent:0;mso-wrap-distance-left:9pt;mso-wrap-distance-top:0;mso-wrap-distance-right:9pt;mso-wrap-distance-bottom:0;mso-position-horizontal:absolute;mso-position-horizontal-relative:text;mso-position-vertical:absolute;mso-position-vertical-relative:text;mso-width-percent:0;mso-height-percent:0;mso-width-relative:margin;mso-height-relative:margin" o:gfxdata="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" strokecolor="red" strokeweight="2pt">
+                <v:stroke endarrow="block" joinstyle="miter"/>
+              </v:shape>
+            </w:pict>
+          </mc:Fallback>
+        </mc:AlternateContent>
+      </w:r>
+      <w:r>
+        <w:rPr>
+          <w:noProof/>
+        </w:rPr>
+        <mc:AlternateContent>
+          <mc:Choice Requires="wps">
+            <w:drawing>
+              <wp:anchor distT="0" distB="0" distL="114300" distR="114300" simplePos="0" relativeHeight="251704320" behindDoc="0" locked="0" layoutInCell="1" allowOverlap="1" wp14:anchorId="5AB662A4" wp14:editId="21F318A7">
+                <wp:simplePos x="0" y="0"/>
+                <wp:positionH relativeFrom="column">
+                  <wp:posOffset>1252855</wp:posOffset>
+                </wp:positionH>
+                <wp:positionV relativeFrom="paragraph">
+                  <wp:posOffset>328930</wp:posOffset>
+                </wp:positionV>
+                <wp:extent cx="3295650" cy="1905000"/>
+                <wp:effectExtent l="19050" t="19050" r="38100" b="38100"/>
+                <wp:wrapNone/>
+                <wp:docPr id="34" name="Rechteck 34"/>
+                <wp:cNvGraphicFramePr/>
+                <a:graphic xmlns:a="http://schemas.openxmlformats.org/drawingml/2006/main">
+                  <a:graphicData uri="http://schemas.microsoft.com/office/word/2010/wordprocessingShape">
+                    <wps:wsp>
+                      <wps:cNvSpPr/>
+                      <wps:spPr>
+                        <a:xfrm>
+                          <a:off x="0" y="0"/>
+                          <a:ext cx="3295650" cy="1905000"/>
+                        </a:xfrm>
+                        <a:prstGeom prst="rect">
+                          <a:avLst/>
+                        </a:prstGeom>
+                        <a:noFill/>
+                        <a:ln w="50800" cap="flat" cmpd="sng" algn="ctr">
+                          <a:solidFill>
+                            <a:srgbClr val="FF0000"/>
+                          </a:solidFill>
+                          <a:prstDash val="solid"/>
+                          <a:miter lim="800000"/>
+                        </a:ln>
+                        <a:effectLst/>
+                      </wps:spPr>
+                      <wps:bodyPr rot="0" spcFirstLastPara="0" vertOverflow="overflow" horzOverflow="overflow" vert="horz" wrap="square" lIns="91440" tIns="45720" rIns="91440" bIns="45720" numCol="1" spcCol="0" rtlCol="0" fromWordArt="0" anchor="ctr" anchorCtr="0" forceAA="0" compatLnSpc="1">
+                        <a:prstTxWarp prst="textNoShape">
+                          <a:avLst/>
+                        </a:prstTxWarp>
+                        <a:noAutofit/>
+                      </wps:bodyPr>
+                    </wps:wsp>
+                  </a:graphicData>
+                </a:graphic>
+                <wp14:sizeRelH relativeFrom="margin">
+                  <wp14:pctWidth>0</wp14:pctWidth>
+                </wp14:sizeRelH>
+                <wp14:sizeRelV relativeFrom="margin">
+                  <wp14:pctHeight>0</wp14:pctHeight>
+                </wp14:sizeRelV>
+              </wp:anchor>
+            </w:drawing>
+          </mc:Choice>
+          <mc:Fallback>
+            <w:pict>
+              <v:rect w14:anchorId="79BB9609" id="Rechteck 34" o:spid="_x0000_s1026" style="position:absolute;margin-left:98.65pt;margin-top:25.9pt;width:259.5pt;height:150pt;z-index:251704320;visibility:visible;mso-wrap-style:square;mso-width-percent:0;mso-height-percent:0;mso-wrap-distance-left:9pt;mso-wrap-distance-top:0;mso-wrap-distance-right:9pt;mso-wrap-distance-bottom:0;mso-position-horizontal:absolute;mso-position-horizontal-relative:text;mso-position-vertical:absolute;mso-position-vertical-relative:text;mso-width-percent:0;mso-height-percent:0;mso-width-relative:margin;mso-height-relative:margin;v-text-anchor:middle" o:gfxdata="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" filled="f" strokecolor="red" strokeweight="4pt"/>
+            </w:pict>
+          </mc:Fallback>
+        </mc:AlternateContent>
+      </w:r>
+      <w:r>
+        <w:rPr>
+          <w:noProof/>
+        </w:rPr>
+        <w:drawing>
+          <wp:inline distT="0" distB="0" distL="0" distR="0" wp14:anchorId="49D586A7" wp14:editId="1F9BA0A4">
+            <wp:extent cx="5760720" cy="3239135"/>
+            <wp:effectExtent l="0" t="0" r="0" b="0"/>
+            <wp:docPr id="10" name="Grafik 10"/>
+            <wp:cNvGraphicFramePr>
+              <a:graphicFrameLocks xmlns:a="http://schemas.openxmlformats.org/drawingml/2006/main" noChangeAspect="1"/>
+            </wp:cNvGraphicFramePr>
+            <a:graphic xmlns:a="http://schemas.openxmlformats.org/drawingml/2006/main">
+              <a:graphicData uri="http://schemas.openxmlformats.org/drawingml/2006/picture">
+                <pic:pic xmlns:pic="http://schemas.openxmlformats.org/drawingml/2006/picture">
+                  <pic:nvPicPr>
+                    <pic:cNvPr id="1" name=""/>
+                    <pic:cNvPicPr/>
+                  </pic:nvPicPr>
+                  <pic:blipFill>
+                    <a:blip r:embed="rId14"/>
+                    <a:stretch>
+                      <a:fillRect/>
+                    </a:stretch>
+                  </pic:blipFill>
+                  <pic:spPr>
+                    <a:xfrm>
+                      <a:off x="0" y="0"/>
+                      <a:ext cx="5760720" cy="3239135"/>
+                    </a:xfrm>
+                    <a:prstGeom prst="rect">
+                      <a:avLst/>
+                    </a:prstGeom>
+                  </pic:spPr>
+                </pic:pic>
+              </a:graphicData>
+            </a:graphic>
+          </wp:inline>
+        </w:drawing>
+      </w:r>
+      <w:bookmarkStart w:id="0" w:name="_GoBack"/>
       <w:bookmarkEnd w:id="0"/>
+    </w:p>
+    <w:p>
+      <w:pPr>
+        <w:pStyle w:val="Listenabsatz"/>
+        <w:numPr>
+          <w:ilvl w:val="0"/>
+          <w:numId w:val="2"/>
+        </w:numPr>
+      </w:pPr>
+      <w:r>
+        <w:t>Geben sie nun frei nach ihrer Vorstellung Parameter ein</w:t>
+      </w:r>
+      <w:r>
+        <w:t xml:space="preserve"> und bestätigen sie diese nach der Eingabe mit Enter</w:t>
+      </w:r>
+      <w:r>
+        <w:t>. Sie können nach jeder Eingabe die Kostensumme aktualisieren lassen, klicken sie dafür immer auf den dafür vorgesehen Button. Um den Einkauf abzuschließen klicken sie auf „Einkauf abschließen“.</w:t>
+      </w:r>
     </w:p>
     <w:sectPr>
       <w:pgSz w:w="11906" w:h="16838"/>

</xml_diff>